<commit_message>
[22214227062020] Collisions parameters launch parameters and updated document
</commit_message>
<xml_diff>
--- a/detectia_coliziunii_dintre_n_obiecte_sferice_v3.docx
+++ b/detectia_coliziunii_dintre_n_obiecte_sferice_v3.docx
@@ -2854,6 +2854,23 @@
     </w:p>
     <w:p>
       <w:pPr>
+        <w:pStyle w:val="Subtitle"/>
+        <w:rPr>
+          <w:lang w:val="ro-RO"/>
+        </w:rPr>
+      </w:pPr>
+      <w:r>
+        <w:rPr>
+          <w:rFonts w:ascii="Liberation Sans" w:hAnsi="Liberation Sans"/>
+          <w:sz w:val="24"/>
+          <w:szCs w:val="24"/>
+        </w:rPr>
+        <w:tab/>
+        <w:t>MPI trebui intializat și apoi dezinitializat</w:t>
+      </w:r>
+    </w:p>
+    <w:p>
+      <w:pPr>
         <w:pStyle w:val="Textbody1"/>
         <w:spacing w:before="0" w:after="140"/>
         <w:rPr>
@@ -2969,6 +2986,41 @@
           <w:lang w:val="ro-RO"/>
         </w:rPr>
         <w:t>exiting or it will be considered an "abnormal termination"</w:t>
+      </w:r>
+    </w:p>
+    <w:p>
+      <w:pPr>
+        <w:pStyle w:val="Subtitle"/>
+        <w:rPr>
+          <w:lang w:val="ro-RO"/>
+        </w:rPr>
+      </w:pPr>
+      <w:r>
+        <w:rPr>
+          <w:rFonts w:ascii="Liberation Sans" w:hAnsi="Liberation Sans"/>
+          <w:sz w:val="24"/>
+          <w:szCs w:val="24"/>
+          <w:lang w:val="ro-RO"/>
+        </w:rPr>
+        <w:tab/>
+      </w:r>
+      <w:r>
+        <w:rPr>
+          <w:rFonts w:ascii="Liberation Sans" w:hAnsi="Liberation Sans"/>
+          <w:sz w:val="24"/>
+          <w:szCs w:val="24"/>
+          <w:lang w:val="ro-RO"/>
+        </w:rPr>
+        <w:t>Algoritmii MPI</w:t>
+      </w:r>
+      <w:r>
+        <w:rPr>
+          <w:rFonts w:ascii="Liberation Sans" w:hAnsi="Liberation Sans"/>
+          <w:sz w:val="24"/>
+          <w:szCs w:val="24"/>
+          <w:lang w:val="ro-RO"/>
+        </w:rPr>
+        <w:tab/>
       </w:r>
     </w:p>
     <w:p>
@@ -3562,6 +3614,254 @@
     </w:p>
     <w:p>
       <w:pPr>
+        <w:pStyle w:val="Normal"/>
+        <w:rPr>
+          <w:lang w:val="ro-RO"/>
+        </w:rPr>
+      </w:pPr>
+      <w:r>
+        <w:rPr/>
+      </w:r>
+    </w:p>
+    <w:p>
+      <w:pPr>
+        <w:pStyle w:val="Subtitle"/>
+        <w:rPr>
+          <w:lang w:val="ro-RO"/>
+        </w:rPr>
+      </w:pPr>
+      <w:r>
+        <w:rPr/>
+        <w:tab/>
+      </w:r>
+      <w:r>
+        <w:rPr/>
+        <w:t>Outputul algoritmului</w:t>
+      </w:r>
+    </w:p>
+    <w:p>
+      <w:pPr>
+        <w:pStyle w:val="Normal"/>
+        <w:rPr>
+          <w:lang w:val="ro-RO"/>
+        </w:rPr>
+      </w:pPr>
+      <w:r>
+        <w:rPr>
+          <w:rFonts w:ascii="Linux Libertine G" w:hAnsi="Linux Libertine G"/>
+        </w:rPr>
+        <w:tab/>
+      </w:r>
+      <w:r>
+        <w:rPr>
+          <w:rFonts w:ascii="Linux Libertine G" w:hAnsi="Linux Libertine G"/>
+          <w:i/>
+          <w:iCs/>
+        </w:rPr>
+        <w:t>@4736800us Sphere(0.02899, 10.88939, 11.83665, 10.95098) 2 colided with sphere(0.02793, 10.84630, 11.81369, 10.94095) 0.</w:t>
+      </w:r>
+    </w:p>
+    <w:p>
+      <w:pPr>
+        <w:pStyle w:val="Normal"/>
+        <w:rPr>
+          <w:lang w:val="ro-RO"/>
+        </w:rPr>
+      </w:pPr>
+      <w:r>
+        <w:rPr>
+          <w:rFonts w:ascii="Linux Libertine G" w:hAnsi="Linux Libertine G"/>
+          <w:i/>
+          <w:iCs/>
+        </w:rPr>
+        <w:t xml:space="preserve">@4736775us Sphere(0.02793, 10.84630, 11.81369, 10.94095) 0 colided with sphere(0.02899, 10.88939, 11.83665, 10.95098) </w:t>
+      </w:r>
+      <w:r>
+        <w:rPr>
+          <w:i/>
+          <w:iCs/>
+        </w:rPr>
+        <w:t>2.</w:t>
+      </w:r>
+    </w:p>
+    <w:p>
+      <w:pPr>
+        <w:pStyle w:val="Normal"/>
+        <w:rPr>
+          <w:lang w:val="ro-RO"/>
+        </w:rPr>
+      </w:pPr>
+      <w:r>
+        <w:rPr/>
+      </w:r>
+    </w:p>
+    <w:p>
+      <w:pPr>
+        <w:pStyle w:val="Normal"/>
+        <w:rPr>
+          <w:lang w:val="ro-RO"/>
+        </w:rPr>
+      </w:pPr>
+      <w:r>
+        <w:rPr/>
+        <w:tab/>
+      </w:r>
+      <w:r>
+        <w:rPr/>
+        <w:t>Procesorul MPI care va detecta o coliziune intre doua sfere va printa un mesaj care va conține:</w:t>
+      </w:r>
+    </w:p>
+    <w:p>
+      <w:pPr>
+        <w:pStyle w:val="Normal"/>
+        <w:numPr>
+          <w:ilvl w:val="0"/>
+          <w:numId w:val="10"/>
+        </w:numPr>
+        <w:rPr>
+          <w:lang w:val="ro-RO"/>
+        </w:rPr>
+      </w:pPr>
+      <w:r>
+        <w:rPr/>
+        <w:t>Timestampul în microsecunde (us);</w:t>
+      </w:r>
+    </w:p>
+    <w:p>
+      <w:pPr>
+        <w:pStyle w:val="Normal"/>
+        <w:numPr>
+          <w:ilvl w:val="0"/>
+          <w:numId w:val="10"/>
+        </w:numPr>
+        <w:rPr>
+          <w:lang w:val="ro-RO"/>
+        </w:rPr>
+      </w:pPr>
+      <w:r>
+        <w:rPr/>
+        <w:t>Cele doua sfere care au intrat în coliziune</w:t>
+      </w:r>
+    </w:p>
+    <w:p>
+      <w:pPr>
+        <w:pStyle w:val="Normal"/>
+        <w:numPr>
+          <w:ilvl w:val="1"/>
+          <w:numId w:val="10"/>
+        </w:numPr>
+        <w:rPr>
+          <w:lang w:val="ro-RO"/>
+        </w:rPr>
+      </w:pPr>
+      <w:r>
+        <w:rPr/>
+        <w:t>Dimensiunea (raza) și originea sferei în spațiul tridimensional;</w:t>
+      </w:r>
+    </w:p>
+    <w:p>
+      <w:pPr>
+        <w:pStyle w:val="Normal"/>
+        <w:numPr>
+          <w:ilvl w:val="1"/>
+          <w:numId w:val="10"/>
+        </w:numPr>
+        <w:rPr>
+          <w:lang w:val="ro-RO"/>
+        </w:rPr>
+      </w:pPr>
+      <w:r>
+        <w:rPr/>
+        <w:t>Rank-ul procesorului caruiai ii aparține sfera cu primul procesor specificat primul în rând</w:t>
+      </w:r>
+    </w:p>
+    <w:p>
+      <w:pPr>
+        <w:pStyle w:val="Normal"/>
+        <w:rPr>
+          <w:lang w:val="ro-RO"/>
+        </w:rPr>
+      </w:pPr>
+      <w:r>
+        <w:rPr/>
+        <w:t>Mesajul de coliziune apare de doua ori corespunzător celor doua procesoare care genereaza traiectoria celor doua sfere.</w:t>
+      </w:r>
+    </w:p>
+    <w:p>
+      <w:pPr>
+        <w:pStyle w:val="Normal"/>
+        <w:rPr>
+          <w:lang w:val="ro-RO"/>
+        </w:rPr>
+      </w:pPr>
+      <w:r>
+        <w:rPr/>
+        <w:t>Exemplu lansare în execuție:</w:t>
+      </w:r>
+    </w:p>
+    <w:p>
+      <w:pPr>
+        <w:pStyle w:val="Normal"/>
+        <w:rPr>
+          <w:lang w:val="ro-RO"/>
+        </w:rPr>
+      </w:pPr>
+      <w:r>
+        <w:rPr/>
+        <w:tab/>
+      </w:r>
+      <w:r>
+        <w:rPr>
+          <w:rFonts w:ascii="Linux Libertine G" w:hAnsi="Linux Libertine G"/>
+          <w:i/>
+          <w:iCs/>
+        </w:rPr>
+        <w:t>mpirun -np 100 --host ivyblue:100 run_collisions 32 10</w:t>
+      </w:r>
+    </w:p>
+    <w:p>
+      <w:pPr>
+        <w:pStyle w:val="Normal"/>
+        <w:rPr>
+          <w:lang w:val="ro-RO"/>
+        </w:rPr>
+      </w:pPr>
+      <w:r>
+        <w:rPr>
+          <w:rFonts w:ascii="Liberation Sans" w:hAnsi="Liberation Sans"/>
+          <w:i w:val="false"/>
+          <w:iCs w:val="false"/>
+          <w:u w:val="none"/>
+        </w:rPr>
+        <w:t>Codul sursa compilat cu comanda:</w:t>
+      </w:r>
+    </w:p>
+    <w:p>
+      <w:pPr>
+        <w:pStyle w:val="Normal"/>
+        <w:rPr>
+          <w:lang w:val="ro-RO"/>
+        </w:rPr>
+      </w:pPr>
+      <w:r>
+        <w:rPr>
+          <w:rFonts w:ascii="Liberation Sans" w:hAnsi="Liberation Sans"/>
+          <w:i/>
+          <w:iCs/>
+        </w:rPr>
+        <w:tab/>
+      </w:r>
+      <w:r>
+        <w:rPr>
+          <w:rFonts w:ascii="Linux Libertine G" w:hAnsi="Linux Libertine G"/>
+          <w:i/>
+          <w:iCs/>
+        </w:rPr>
+        <w:t>mpicxx collisions.c -o run_collisions</w:t>
+      </w:r>
+    </w:p>
+    <w:p>
+      <w:pPr>
         <w:pStyle w:val="Heading1"/>
         <w:numPr>
           <w:ilvl w:val="0"/>
@@ -4875,6 +5175,152 @@
         <w:ind w:left="3600" w:hanging="360"/>
       </w:pPr>
       <w:rPr/>
+    </w:lvl>
+  </w:abstractNum>
+  <w:abstractNum w:abstractNumId="10">
+    <w:lvl w:ilvl="0">
+      <w:start w:val="1"/>
+      <w:numFmt w:val="bullet"/>
+      <w:lvlText w:val=""/>
+      <w:lvlJc w:val="left"/>
+      <w:pPr>
+        <w:tabs>
+          <w:tab w:val="num" w:pos="720"/>
+        </w:tabs>
+        <w:ind w:left="720" w:hanging="360"/>
+      </w:pPr>
+      <w:rPr>
+        <w:rFonts w:ascii="Symbol" w:hAnsi="Symbol" w:cs="Symbol" w:hint="default"/>
+        <w:rFonts w:cs="OpenSymbol"/>
+      </w:rPr>
+    </w:lvl>
+    <w:lvl w:ilvl="1">
+      <w:start w:val="1"/>
+      <w:numFmt w:val="bullet"/>
+      <w:lvlText w:val="◦"/>
+      <w:lvlJc w:val="left"/>
+      <w:pPr>
+        <w:tabs>
+          <w:tab w:val="num" w:pos="1080"/>
+        </w:tabs>
+        <w:ind w:left="1080" w:hanging="360"/>
+      </w:pPr>
+      <w:rPr>
+        <w:rFonts w:ascii="OpenSymbol" w:hAnsi="OpenSymbol" w:cs="OpenSymbol" w:hint="default"/>
+        <w:rFonts w:cs="OpenSymbol"/>
+      </w:rPr>
+    </w:lvl>
+    <w:lvl w:ilvl="2">
+      <w:start w:val="1"/>
+      <w:numFmt w:val="bullet"/>
+      <w:lvlText w:val="▪"/>
+      <w:lvlJc w:val="left"/>
+      <w:pPr>
+        <w:tabs>
+          <w:tab w:val="num" w:pos="1440"/>
+        </w:tabs>
+        <w:ind w:left="1440" w:hanging="360"/>
+      </w:pPr>
+      <w:rPr>
+        <w:rFonts w:ascii="OpenSymbol" w:hAnsi="OpenSymbol" w:cs="OpenSymbol" w:hint="default"/>
+        <w:rFonts w:cs="OpenSymbol"/>
+      </w:rPr>
+    </w:lvl>
+    <w:lvl w:ilvl="3">
+      <w:start w:val="1"/>
+      <w:numFmt w:val="bullet"/>
+      <w:lvlText w:val=""/>
+      <w:lvlJc w:val="left"/>
+      <w:pPr>
+        <w:tabs>
+          <w:tab w:val="num" w:pos="1800"/>
+        </w:tabs>
+        <w:ind w:left="1800" w:hanging="360"/>
+      </w:pPr>
+      <w:rPr>
+        <w:rFonts w:ascii="Symbol" w:hAnsi="Symbol" w:cs="Symbol" w:hint="default"/>
+        <w:rFonts w:cs="OpenSymbol"/>
+      </w:rPr>
+    </w:lvl>
+    <w:lvl w:ilvl="4">
+      <w:start w:val="1"/>
+      <w:numFmt w:val="bullet"/>
+      <w:lvlText w:val="◦"/>
+      <w:lvlJc w:val="left"/>
+      <w:pPr>
+        <w:tabs>
+          <w:tab w:val="num" w:pos="2160"/>
+        </w:tabs>
+        <w:ind w:left="2160" w:hanging="360"/>
+      </w:pPr>
+      <w:rPr>
+        <w:rFonts w:ascii="OpenSymbol" w:hAnsi="OpenSymbol" w:cs="OpenSymbol" w:hint="default"/>
+        <w:rFonts w:cs="OpenSymbol"/>
+      </w:rPr>
+    </w:lvl>
+    <w:lvl w:ilvl="5">
+      <w:start w:val="1"/>
+      <w:numFmt w:val="bullet"/>
+      <w:lvlText w:val="▪"/>
+      <w:lvlJc w:val="left"/>
+      <w:pPr>
+        <w:tabs>
+          <w:tab w:val="num" w:pos="2520"/>
+        </w:tabs>
+        <w:ind w:left="2520" w:hanging="360"/>
+      </w:pPr>
+      <w:rPr>
+        <w:rFonts w:ascii="OpenSymbol" w:hAnsi="OpenSymbol" w:cs="OpenSymbol" w:hint="default"/>
+        <w:rFonts w:cs="OpenSymbol"/>
+      </w:rPr>
+    </w:lvl>
+    <w:lvl w:ilvl="6">
+      <w:start w:val="1"/>
+      <w:numFmt w:val="bullet"/>
+      <w:lvlText w:val=""/>
+      <w:lvlJc w:val="left"/>
+      <w:pPr>
+        <w:tabs>
+          <w:tab w:val="num" w:pos="2880"/>
+        </w:tabs>
+        <w:ind w:left="2880" w:hanging="360"/>
+      </w:pPr>
+      <w:rPr>
+        <w:rFonts w:ascii="Symbol" w:hAnsi="Symbol" w:cs="Symbol" w:hint="default"/>
+        <w:rFonts w:cs="OpenSymbol"/>
+      </w:rPr>
+    </w:lvl>
+    <w:lvl w:ilvl="7">
+      <w:start w:val="1"/>
+      <w:numFmt w:val="bullet"/>
+      <w:lvlText w:val="◦"/>
+      <w:lvlJc w:val="left"/>
+      <w:pPr>
+        <w:tabs>
+          <w:tab w:val="num" w:pos="3240"/>
+        </w:tabs>
+        <w:ind w:left="3240" w:hanging="360"/>
+      </w:pPr>
+      <w:rPr>
+        <w:rFonts w:ascii="OpenSymbol" w:hAnsi="OpenSymbol" w:cs="OpenSymbol" w:hint="default"/>
+        <w:rFonts w:cs="OpenSymbol"/>
+      </w:rPr>
+    </w:lvl>
+    <w:lvl w:ilvl="8">
+      <w:start w:val="1"/>
+      <w:numFmt w:val="bullet"/>
+      <w:lvlText w:val="▪"/>
+      <w:lvlJc w:val="left"/>
+      <w:pPr>
+        <w:tabs>
+          <w:tab w:val="num" w:pos="3600"/>
+        </w:tabs>
+        <w:ind w:left="3600" w:hanging="360"/>
+      </w:pPr>
+      <w:rPr>
+        <w:rFonts w:ascii="OpenSymbol" w:hAnsi="OpenSymbol" w:cs="OpenSymbol" w:hint="default"/>
+        <w:rFonts w:cs="OpenSymbol"/>
+      </w:rPr>
     </w:lvl>
   </w:abstractNum>
   <w:num w:numId="1">
@@ -4903,6 +5349,9 @@
   </w:num>
   <w:num w:numId="9">
     <w:abstractNumId w:val="9"/>
+  </w:num>
+  <w:num w:numId="10">
+    <w:abstractNumId w:val="10"/>
   </w:num>
 </w:numbering>
 </file>

</xml_diff>